<commit_message>
Updated Iteration Plan 6
</commit_message>
<xml_diff>
--- a/Documentation/Iteration Plans/Iteration plan 6 (27 May 2019).docx
+++ b/Documentation/Iteration Plans/Iteration plan 6 (27 May 2019).docx
@@ -1517,24 +1517,28 @@
             </w:pPr>
             <w:r>
               <w:rPr>
-                <w:rtl w:val="0"/>
-              </w:rPr>
-            </w:r>
-          </w:p>
-        </w:tc>
-        <w:tc>
-          <w:tcPr/>
-          <w:p>
-            <w:pPr>
-              <w:widowControl w:val="1"/>
-              <w:rPr>
-                <w:rFonts w:ascii="Arial" w:cs="Arial" w:eastAsia="Arial" w:hAnsi="Arial"/>
-              </w:rPr>
-            </w:pPr>
-            <w:r>
-              <w:rPr>
-                <w:rtl w:val="0"/>
-              </w:rPr>
+                <w:rFonts w:ascii="Arial" w:cs="Arial" w:eastAsia="Arial" w:hAnsi="Arial"/>
+                <w:rtl w:val="0"/>
+              </w:rPr>
+              <w:t xml:space="preserve">Aaron</w:t>
+            </w:r>
+          </w:p>
+        </w:tc>
+        <w:tc>
+          <w:tcPr/>
+          <w:p>
+            <w:pPr>
+              <w:widowControl w:val="1"/>
+              <w:rPr>
+                <w:rFonts w:ascii="Arial" w:cs="Arial" w:eastAsia="Arial" w:hAnsi="Arial"/>
+              </w:rPr>
+            </w:pPr>
+            <w:r>
+              <w:rPr>
+                <w:rFonts w:ascii="Arial" w:cs="Arial" w:eastAsia="Arial" w:hAnsi="Arial"/>
+                <w:rtl w:val="0"/>
+              </w:rPr>
+              <w:t xml:space="preserve">2</w:t>
             </w:r>
           </w:p>
         </w:tc>
@@ -1669,24 +1673,28 @@
             </w:pPr>
             <w:r>
               <w:rPr>
-                <w:rtl w:val="0"/>
-              </w:rPr>
-            </w:r>
-          </w:p>
-        </w:tc>
-        <w:tc>
-          <w:tcPr/>
-          <w:p>
-            <w:pPr>
-              <w:widowControl w:val="1"/>
-              <w:rPr>
-                <w:rFonts w:ascii="Arial" w:cs="Arial" w:eastAsia="Arial" w:hAnsi="Arial"/>
-              </w:rPr>
-            </w:pPr>
-            <w:r>
-              <w:rPr>
-                <w:rtl w:val="0"/>
-              </w:rPr>
+                <w:rFonts w:ascii="Arial" w:cs="Arial" w:eastAsia="Arial" w:hAnsi="Arial"/>
+                <w:rtl w:val="0"/>
+              </w:rPr>
+              <w:t xml:space="preserve">Aaron</w:t>
+            </w:r>
+          </w:p>
+        </w:tc>
+        <w:tc>
+          <w:tcPr/>
+          <w:p>
+            <w:pPr>
+              <w:widowControl w:val="1"/>
+              <w:rPr>
+                <w:rFonts w:ascii="Arial" w:cs="Arial" w:eastAsia="Arial" w:hAnsi="Arial"/>
+              </w:rPr>
+            </w:pPr>
+            <w:r>
+              <w:rPr>
+                <w:rFonts w:ascii="Arial" w:cs="Arial" w:eastAsia="Arial" w:hAnsi="Arial"/>
+                <w:rtl w:val="0"/>
+              </w:rPr>
+              <w:t xml:space="preserve">3</w:t>
             </w:r>
           </w:p>
         </w:tc>
@@ -2277,24 +2285,28 @@
             </w:pPr>
             <w:r>
               <w:rPr>
-                <w:rtl w:val="0"/>
-              </w:rPr>
-            </w:r>
-          </w:p>
-        </w:tc>
-        <w:tc>
-          <w:tcPr/>
-          <w:p>
-            <w:pPr>
-              <w:widowControl w:val="1"/>
-              <w:rPr>
-                <w:rFonts w:ascii="Arial" w:cs="Arial" w:eastAsia="Arial" w:hAnsi="Arial"/>
-              </w:rPr>
-            </w:pPr>
-            <w:r>
-              <w:rPr>
-                <w:rtl w:val="0"/>
-              </w:rPr>
+                <w:rFonts w:ascii="Arial" w:cs="Arial" w:eastAsia="Arial" w:hAnsi="Arial"/>
+                <w:rtl w:val="0"/>
+              </w:rPr>
+              <w:t xml:space="preserve">Aaron</w:t>
+            </w:r>
+          </w:p>
+        </w:tc>
+        <w:tc>
+          <w:tcPr/>
+          <w:p>
+            <w:pPr>
+              <w:widowControl w:val="1"/>
+              <w:rPr>
+                <w:rFonts w:ascii="Arial" w:cs="Arial" w:eastAsia="Arial" w:hAnsi="Arial"/>
+              </w:rPr>
+            </w:pPr>
+            <w:r>
+              <w:rPr>
+                <w:rFonts w:ascii="Arial" w:cs="Arial" w:eastAsia="Arial" w:hAnsi="Arial"/>
+                <w:rtl w:val="0"/>
+              </w:rPr>
+              <w:t xml:space="preserve">1</w:t>
             </w:r>
           </w:p>
         </w:tc>
@@ -2429,24 +2441,28 @@
             </w:pPr>
             <w:r>
               <w:rPr>
-                <w:rtl w:val="0"/>
-              </w:rPr>
-            </w:r>
-          </w:p>
-        </w:tc>
-        <w:tc>
-          <w:tcPr/>
-          <w:p>
-            <w:pPr>
-              <w:widowControl w:val="1"/>
-              <w:rPr>
-                <w:rFonts w:ascii="Arial" w:cs="Arial" w:eastAsia="Arial" w:hAnsi="Arial"/>
-              </w:rPr>
-            </w:pPr>
-            <w:r>
-              <w:rPr>
-                <w:rtl w:val="0"/>
-              </w:rPr>
+                <w:rFonts w:ascii="Arial" w:cs="Arial" w:eastAsia="Arial" w:hAnsi="Arial"/>
+                <w:rtl w:val="0"/>
+              </w:rPr>
+              <w:t xml:space="preserve">Aaron</w:t>
+            </w:r>
+          </w:p>
+        </w:tc>
+        <w:tc>
+          <w:tcPr/>
+          <w:p>
+            <w:pPr>
+              <w:widowControl w:val="1"/>
+              <w:rPr>
+                <w:rFonts w:ascii="Arial" w:cs="Arial" w:eastAsia="Arial" w:hAnsi="Arial"/>
+              </w:rPr>
+            </w:pPr>
+            <w:r>
+              <w:rPr>
+                <w:rFonts w:ascii="Arial" w:cs="Arial" w:eastAsia="Arial" w:hAnsi="Arial"/>
+                <w:rtl w:val="0"/>
+              </w:rPr>
+              <w:t xml:space="preserve">.5</w:t>
             </w:r>
           </w:p>
         </w:tc>
@@ -2885,24 +2901,28 @@
             </w:pPr>
             <w:r>
               <w:rPr>
-                <w:rtl w:val="0"/>
-              </w:rPr>
-            </w:r>
-          </w:p>
-        </w:tc>
-        <w:tc>
-          <w:tcPr/>
-          <w:p>
-            <w:pPr>
-              <w:widowControl w:val="1"/>
-              <w:rPr>
-                <w:rFonts w:ascii="Arial" w:cs="Arial" w:eastAsia="Arial" w:hAnsi="Arial"/>
-              </w:rPr>
-            </w:pPr>
-            <w:r>
-              <w:rPr>
-                <w:rtl w:val="0"/>
-              </w:rPr>
+                <w:rFonts w:ascii="Arial" w:cs="Arial" w:eastAsia="Arial" w:hAnsi="Arial"/>
+                <w:rtl w:val="0"/>
+              </w:rPr>
+              <w:t xml:space="preserve">Aaron</w:t>
+            </w:r>
+          </w:p>
+        </w:tc>
+        <w:tc>
+          <w:tcPr/>
+          <w:p>
+            <w:pPr>
+              <w:widowControl w:val="1"/>
+              <w:rPr>
+                <w:rFonts w:ascii="Arial" w:cs="Arial" w:eastAsia="Arial" w:hAnsi="Arial"/>
+              </w:rPr>
+            </w:pPr>
+            <w:r>
+              <w:rPr>
+                <w:rFonts w:ascii="Arial" w:cs="Arial" w:eastAsia="Arial" w:hAnsi="Arial"/>
+                <w:rtl w:val="0"/>
+              </w:rPr>
+              <w:t xml:space="preserve">3</w:t>
             </w:r>
           </w:p>
         </w:tc>
@@ -3367,24 +3387,28 @@
             </w:pPr>
             <w:r>
               <w:rPr>
-                <w:rtl w:val="0"/>
-              </w:rPr>
-            </w:r>
-          </w:p>
-        </w:tc>
-        <w:tc>
-          <w:tcPr/>
-          <w:p>
-            <w:pPr>
-              <w:widowControl w:val="1"/>
-              <w:rPr>
-                <w:rFonts w:ascii="Arial" w:cs="Arial" w:eastAsia="Arial" w:hAnsi="Arial"/>
-              </w:rPr>
-            </w:pPr>
-            <w:r>
-              <w:rPr>
-                <w:rtl w:val="0"/>
-              </w:rPr>
+                <w:rFonts w:ascii="Arial" w:cs="Arial" w:eastAsia="Arial" w:hAnsi="Arial"/>
+                <w:rtl w:val="0"/>
+              </w:rPr>
+              <w:t xml:space="preserve">Aaron</w:t>
+            </w:r>
+          </w:p>
+        </w:tc>
+        <w:tc>
+          <w:tcPr/>
+          <w:p>
+            <w:pPr>
+              <w:widowControl w:val="1"/>
+              <w:rPr>
+                <w:rFonts w:ascii="Arial" w:cs="Arial" w:eastAsia="Arial" w:hAnsi="Arial"/>
+              </w:rPr>
+            </w:pPr>
+            <w:r>
+              <w:rPr>
+                <w:rFonts w:ascii="Arial" w:cs="Arial" w:eastAsia="Arial" w:hAnsi="Arial"/>
+                <w:rtl w:val="0"/>
+              </w:rPr>
+              <w:t xml:space="preserve">3</w:t>
             </w:r>
           </w:p>
         </w:tc>
@@ -3770,7 +3794,7 @@
                 <w:rFonts w:ascii="Arial" w:cs="Arial" w:eastAsia="Arial" w:hAnsi="Arial"/>
                 <w:rtl w:val="0"/>
               </w:rPr>
-              <w:t xml:space="preserve">Test existing system</w:t>
+              <w:t xml:space="preserve">Create unit tests for allocate skills business case</w:t>
             </w:r>
           </w:p>
         </w:tc>
@@ -3922,7 +3946,7 @@
                 <w:rFonts w:ascii="Arial" w:cs="Arial" w:eastAsia="Arial" w:hAnsi="Arial"/>
                 <w:rtl w:val="0"/>
               </w:rPr>
-              <w:t xml:space="preserve">Confirm system is running an usable via basic login and test</w:t>
+              <w:t xml:space="preserve">Run tests for allocate Skills business case</w:t>
             </w:r>
           </w:p>
         </w:tc>
@@ -4053,6 +4077,464 @@
                 <w:rFonts w:ascii="Arial" w:cs="Arial" w:eastAsia="Arial" w:hAnsi="Arial"/>
                 <w:rtl w:val="0"/>
               </w:rPr>
+              <w:t xml:space="preserve">5.5</w:t>
+            </w:r>
+          </w:p>
+        </w:tc>
+        <w:tc>
+          <w:tcPr>
+            <w:shd w:fill="auto" w:val="clear"/>
+            <w:vAlign w:val="bottom"/>
+          </w:tcPr>
+          <w:p>
+            <w:pPr>
+              <w:widowControl w:val="1"/>
+              <w:rPr>
+                <w:rFonts w:ascii="Arial" w:cs="Arial" w:eastAsia="Arial" w:hAnsi="Arial"/>
+              </w:rPr>
+            </w:pPr>
+            <w:r>
+              <w:rPr>
+                <w:rFonts w:ascii="Arial" w:cs="Arial" w:eastAsia="Arial" w:hAnsi="Arial"/>
+                <w:rtl w:val="0"/>
+              </w:rPr>
+              <w:t xml:space="preserve">Create test cases for CCRD UAT</w:t>
+            </w:r>
+          </w:p>
+        </w:tc>
+        <w:tc>
+          <w:tcPr/>
+          <w:p>
+            <w:pPr>
+              <w:widowControl w:val="1"/>
+              <w:rPr>
+                <w:rFonts w:ascii="Arial" w:cs="Arial" w:eastAsia="Arial" w:hAnsi="Arial"/>
+              </w:rPr>
+            </w:pPr>
+            <w:r>
+              <w:rPr>
+                <w:rtl w:val="0"/>
+              </w:rPr>
+            </w:r>
+          </w:p>
+        </w:tc>
+        <w:tc>
+          <w:tcPr>
+            <w:shd w:fill="auto" w:val="clear"/>
+            <w:vAlign w:val="bottom"/>
+          </w:tcPr>
+          <w:p>
+            <w:pPr>
+              <w:widowControl w:val="1"/>
+              <w:rPr>
+                <w:rFonts w:ascii="Arial" w:cs="Arial" w:eastAsia="Arial" w:hAnsi="Arial"/>
+              </w:rPr>
+            </w:pPr>
+            <w:r>
+              <w:rPr>
+                <w:rtl w:val="0"/>
+              </w:rPr>
+            </w:r>
+          </w:p>
+        </w:tc>
+        <w:tc>
+          <w:tcPr>
+            <w:shd w:fill="auto" w:val="clear"/>
+            <w:vAlign w:val="bottom"/>
+          </w:tcPr>
+          <w:p>
+            <w:pPr>
+              <w:widowControl w:val="1"/>
+              <w:rPr>
+                <w:rFonts w:ascii="Arial" w:cs="Arial" w:eastAsia="Arial" w:hAnsi="Arial"/>
+              </w:rPr>
+            </w:pPr>
+            <w:r>
+              <w:rPr>
+                <w:rtl w:val="0"/>
+              </w:rPr>
+            </w:r>
+          </w:p>
+        </w:tc>
+        <w:tc>
+          <w:tcPr/>
+          <w:p>
+            <w:pPr>
+              <w:widowControl w:val="1"/>
+              <w:rPr>
+                <w:rFonts w:ascii="Arial" w:cs="Arial" w:eastAsia="Arial" w:hAnsi="Arial"/>
+              </w:rPr>
+            </w:pPr>
+            <w:r>
+              <w:rPr>
+                <w:rtl w:val="0"/>
+              </w:rPr>
+            </w:r>
+          </w:p>
+        </w:tc>
+        <w:tc>
+          <w:tcPr>
+            <w:shd w:fill="auto" w:val="clear"/>
+            <w:vAlign w:val="bottom"/>
+          </w:tcPr>
+          <w:p>
+            <w:pPr>
+              <w:widowControl w:val="1"/>
+              <w:rPr>
+                <w:rFonts w:ascii="Arial" w:cs="Arial" w:eastAsia="Arial" w:hAnsi="Arial"/>
+              </w:rPr>
+            </w:pPr>
+            <w:r>
+              <w:rPr>
+                <w:rtl w:val="0"/>
+              </w:rPr>
+            </w:r>
+          </w:p>
+        </w:tc>
+        <w:tc>
+          <w:tcPr>
+            <w:shd w:fill="auto" w:val="clear"/>
+            <w:vAlign w:val="bottom"/>
+          </w:tcPr>
+          <w:p>
+            <w:pPr>
+              <w:widowControl w:val="1"/>
+              <w:rPr>
+                <w:rFonts w:ascii="Arial" w:cs="Arial" w:eastAsia="Arial" w:hAnsi="Arial"/>
+              </w:rPr>
+            </w:pPr>
+            <w:r>
+              <w:rPr>
+                <w:rtl w:val="0"/>
+              </w:rPr>
+            </w:r>
+          </w:p>
+        </w:tc>
+      </w:tr>
+      <w:tr>
+        <w:trPr>
+          <w:trHeight w:val="240" w:hRule="atLeast"/>
+        </w:trPr>
+        <w:tc>
+          <w:tcPr/>
+          <w:p>
+            <w:pPr>
+              <w:widowControl w:val="1"/>
+              <w:rPr>
+                <w:rFonts w:ascii="Arial" w:cs="Arial" w:eastAsia="Arial" w:hAnsi="Arial"/>
+              </w:rPr>
+            </w:pPr>
+            <w:r>
+              <w:rPr>
+                <w:rFonts w:ascii="Arial" w:cs="Arial" w:eastAsia="Arial" w:hAnsi="Arial"/>
+                <w:rtl w:val="0"/>
+              </w:rPr>
+              <w:t xml:space="preserve">5.6</w:t>
+            </w:r>
+          </w:p>
+        </w:tc>
+        <w:tc>
+          <w:tcPr>
+            <w:shd w:fill="auto" w:val="clear"/>
+            <w:vAlign w:val="bottom"/>
+          </w:tcPr>
+          <w:p>
+            <w:pPr>
+              <w:widowControl w:val="1"/>
+              <w:rPr>
+                <w:rFonts w:ascii="Arial" w:cs="Arial" w:eastAsia="Arial" w:hAnsi="Arial"/>
+              </w:rPr>
+            </w:pPr>
+            <w:r>
+              <w:rPr>
+                <w:rFonts w:ascii="Arial" w:cs="Arial" w:eastAsia="Arial" w:hAnsi="Arial"/>
+                <w:rtl w:val="0"/>
+              </w:rPr>
+              <w:t xml:space="preserve">Run CCRD UAT</w:t>
+            </w:r>
+          </w:p>
+        </w:tc>
+        <w:tc>
+          <w:tcPr/>
+          <w:p>
+            <w:pPr>
+              <w:widowControl w:val="1"/>
+              <w:rPr>
+                <w:rFonts w:ascii="Arial" w:cs="Arial" w:eastAsia="Arial" w:hAnsi="Arial"/>
+              </w:rPr>
+            </w:pPr>
+            <w:r>
+              <w:rPr>
+                <w:rtl w:val="0"/>
+              </w:rPr>
+            </w:r>
+          </w:p>
+        </w:tc>
+        <w:tc>
+          <w:tcPr>
+            <w:shd w:fill="auto" w:val="clear"/>
+            <w:vAlign w:val="bottom"/>
+          </w:tcPr>
+          <w:p>
+            <w:pPr>
+              <w:widowControl w:val="1"/>
+              <w:rPr>
+                <w:rFonts w:ascii="Arial" w:cs="Arial" w:eastAsia="Arial" w:hAnsi="Arial"/>
+              </w:rPr>
+            </w:pPr>
+            <w:r>
+              <w:rPr>
+                <w:rtl w:val="0"/>
+              </w:rPr>
+            </w:r>
+          </w:p>
+        </w:tc>
+        <w:tc>
+          <w:tcPr>
+            <w:shd w:fill="auto" w:val="clear"/>
+            <w:vAlign w:val="bottom"/>
+          </w:tcPr>
+          <w:p>
+            <w:pPr>
+              <w:widowControl w:val="1"/>
+              <w:rPr>
+                <w:rFonts w:ascii="Arial" w:cs="Arial" w:eastAsia="Arial" w:hAnsi="Arial"/>
+              </w:rPr>
+            </w:pPr>
+            <w:r>
+              <w:rPr>
+                <w:rFonts w:ascii="Arial" w:cs="Arial" w:eastAsia="Arial" w:hAnsi="Arial"/>
+                <w:rtl w:val="0"/>
+              </w:rPr>
+              <w:t xml:space="preserve">Aaron</w:t>
+            </w:r>
+          </w:p>
+        </w:tc>
+        <w:tc>
+          <w:tcPr/>
+          <w:p>
+            <w:pPr>
+              <w:widowControl w:val="1"/>
+              <w:rPr>
+                <w:rFonts w:ascii="Arial" w:cs="Arial" w:eastAsia="Arial" w:hAnsi="Arial"/>
+              </w:rPr>
+            </w:pPr>
+            <w:r>
+              <w:rPr>
+                <w:rtl w:val="0"/>
+              </w:rPr>
+            </w:r>
+          </w:p>
+        </w:tc>
+        <w:tc>
+          <w:tcPr>
+            <w:shd w:fill="auto" w:val="clear"/>
+            <w:vAlign w:val="bottom"/>
+          </w:tcPr>
+          <w:p>
+            <w:pPr>
+              <w:widowControl w:val="1"/>
+              <w:rPr>
+                <w:rFonts w:ascii="Arial" w:cs="Arial" w:eastAsia="Arial" w:hAnsi="Arial"/>
+              </w:rPr>
+            </w:pPr>
+            <w:r>
+              <w:rPr>
+                <w:rtl w:val="0"/>
+              </w:rPr>
+            </w:r>
+          </w:p>
+        </w:tc>
+        <w:tc>
+          <w:tcPr>
+            <w:shd w:fill="auto" w:val="clear"/>
+            <w:vAlign w:val="bottom"/>
+          </w:tcPr>
+          <w:p>
+            <w:pPr>
+              <w:widowControl w:val="1"/>
+              <w:rPr>
+                <w:rFonts w:ascii="Arial" w:cs="Arial" w:eastAsia="Arial" w:hAnsi="Arial"/>
+              </w:rPr>
+            </w:pPr>
+            <w:r>
+              <w:rPr>
+                <w:rtl w:val="0"/>
+              </w:rPr>
+            </w:r>
+          </w:p>
+        </w:tc>
+      </w:tr>
+      <w:tr>
+        <w:trPr>
+          <w:trHeight w:val="240" w:hRule="atLeast"/>
+        </w:trPr>
+        <w:tc>
+          <w:tcPr/>
+          <w:p>
+            <w:pPr>
+              <w:widowControl w:val="1"/>
+              <w:rPr>
+                <w:rFonts w:ascii="Arial" w:cs="Arial" w:eastAsia="Arial" w:hAnsi="Arial"/>
+              </w:rPr>
+            </w:pPr>
+            <w:r>
+              <w:rPr>
+                <w:rFonts w:ascii="Arial" w:cs="Arial" w:eastAsia="Arial" w:hAnsi="Arial"/>
+                <w:rtl w:val="0"/>
+              </w:rPr>
+              <w:t xml:space="preserve">5.7</w:t>
+            </w:r>
+          </w:p>
+        </w:tc>
+        <w:tc>
+          <w:tcPr>
+            <w:shd w:fill="auto" w:val="clear"/>
+            <w:vAlign w:val="bottom"/>
+          </w:tcPr>
+          <w:p>
+            <w:pPr>
+              <w:widowControl w:val="1"/>
+              <w:rPr>
+                <w:rFonts w:ascii="Arial" w:cs="Arial" w:eastAsia="Arial" w:hAnsi="Arial"/>
+              </w:rPr>
+            </w:pPr>
+            <w:r>
+              <w:rPr>
+                <w:rFonts w:ascii="Arial" w:cs="Arial" w:eastAsia="Arial" w:hAnsi="Arial"/>
+                <w:rtl w:val="0"/>
+              </w:rPr>
+              <w:t xml:space="preserve">Confirm system is running an usable via basic login and test</w:t>
+            </w:r>
+          </w:p>
+        </w:tc>
+        <w:tc>
+          <w:tcPr/>
+          <w:p>
+            <w:pPr>
+              <w:widowControl w:val="1"/>
+              <w:rPr>
+                <w:rFonts w:ascii="Arial" w:cs="Arial" w:eastAsia="Arial" w:hAnsi="Arial"/>
+              </w:rPr>
+            </w:pPr>
+            <w:r>
+              <w:rPr>
+                <w:rtl w:val="0"/>
+              </w:rPr>
+            </w:r>
+          </w:p>
+        </w:tc>
+        <w:tc>
+          <w:tcPr>
+            <w:shd w:fill="auto" w:val="clear"/>
+            <w:vAlign w:val="bottom"/>
+          </w:tcPr>
+          <w:p>
+            <w:pPr>
+              <w:widowControl w:val="1"/>
+              <w:rPr>
+                <w:rFonts w:ascii="Arial" w:cs="Arial" w:eastAsia="Arial" w:hAnsi="Arial"/>
+              </w:rPr>
+            </w:pPr>
+            <w:r>
+              <w:rPr>
+                <w:rtl w:val="0"/>
+              </w:rPr>
+            </w:r>
+          </w:p>
+        </w:tc>
+        <w:tc>
+          <w:tcPr>
+            <w:shd w:fill="auto" w:val="clear"/>
+            <w:vAlign w:val="bottom"/>
+          </w:tcPr>
+          <w:p>
+            <w:pPr>
+              <w:widowControl w:val="1"/>
+              <w:rPr>
+                <w:rFonts w:ascii="Arial" w:cs="Arial" w:eastAsia="Arial" w:hAnsi="Arial"/>
+              </w:rPr>
+            </w:pPr>
+            <w:r>
+              <w:rPr>
+                <w:rtl w:val="0"/>
+              </w:rPr>
+            </w:r>
+          </w:p>
+        </w:tc>
+        <w:tc>
+          <w:tcPr/>
+          <w:p>
+            <w:pPr>
+              <w:widowControl w:val="1"/>
+              <w:rPr>
+                <w:rFonts w:ascii="Arial" w:cs="Arial" w:eastAsia="Arial" w:hAnsi="Arial"/>
+              </w:rPr>
+            </w:pPr>
+            <w:r>
+              <w:rPr>
+                <w:rtl w:val="0"/>
+              </w:rPr>
+            </w:r>
+          </w:p>
+        </w:tc>
+        <w:tc>
+          <w:tcPr>
+            <w:shd w:fill="auto" w:val="clear"/>
+            <w:vAlign w:val="bottom"/>
+          </w:tcPr>
+          <w:p>
+            <w:pPr>
+              <w:widowControl w:val="1"/>
+              <w:rPr>
+                <w:rFonts w:ascii="Arial" w:cs="Arial" w:eastAsia="Arial" w:hAnsi="Arial"/>
+              </w:rPr>
+            </w:pPr>
+            <w:r>
+              <w:rPr>
+                <w:rtl w:val="0"/>
+              </w:rPr>
+            </w:r>
+          </w:p>
+        </w:tc>
+        <w:tc>
+          <w:tcPr>
+            <w:shd w:fill="auto" w:val="clear"/>
+            <w:vAlign w:val="bottom"/>
+          </w:tcPr>
+          <w:p>
+            <w:pPr>
+              <w:widowControl w:val="1"/>
+              <w:rPr>
+                <w:rFonts w:ascii="Arial" w:cs="Arial" w:eastAsia="Arial" w:hAnsi="Arial"/>
+              </w:rPr>
+            </w:pPr>
+            <w:r>
+              <w:rPr>
+                <w:rtl w:val="0"/>
+              </w:rPr>
+            </w:r>
+          </w:p>
+        </w:tc>
+      </w:tr>
+      <w:tr>
+        <w:trPr>
+          <w:trHeight w:val="240" w:hRule="atLeast"/>
+        </w:trPr>
+        <w:tc>
+          <w:tcPr/>
+          <w:p>
+            <w:pPr>
+              <w:widowControl w:val="1"/>
+              <w:rPr>
+                <w:rFonts w:ascii="Arial" w:cs="Arial" w:eastAsia="Arial" w:hAnsi="Arial"/>
+              </w:rPr>
+            </w:pPr>
+            <w:r>
+              <w:rPr>
+                <w:rFonts w:ascii="Arial" w:cs="Arial" w:eastAsia="Arial" w:hAnsi="Arial"/>
+                <w:rtl w:val="0"/>
+              </w:rPr>
               <w:t xml:space="preserve">X</w:t>
             </w:r>
           </w:p>
@@ -4127,24 +4609,28 @@
             </w:pPr>
             <w:r>
               <w:rPr>
-                <w:rtl w:val="0"/>
-              </w:rPr>
-            </w:r>
-          </w:p>
-        </w:tc>
-        <w:tc>
-          <w:tcPr/>
-          <w:p>
-            <w:pPr>
-              <w:widowControl w:val="1"/>
-              <w:rPr>
-                <w:rFonts w:ascii="Arial" w:cs="Arial" w:eastAsia="Arial" w:hAnsi="Arial"/>
-              </w:rPr>
-            </w:pPr>
-            <w:r>
-              <w:rPr>
-                <w:rtl w:val="0"/>
-              </w:rPr>
+                <w:rFonts w:ascii="Arial" w:cs="Arial" w:eastAsia="Arial" w:hAnsi="Arial"/>
+                <w:rtl w:val="0"/>
+              </w:rPr>
+              <w:t xml:space="preserve">Aaron</w:t>
+            </w:r>
+          </w:p>
+        </w:tc>
+        <w:tc>
+          <w:tcPr/>
+          <w:p>
+            <w:pPr>
+              <w:widowControl w:val="1"/>
+              <w:rPr>
+                <w:rFonts w:ascii="Arial" w:cs="Arial" w:eastAsia="Arial" w:hAnsi="Arial"/>
+              </w:rPr>
+            </w:pPr>
+            <w:r>
+              <w:rPr>
+                <w:rFonts w:ascii="Arial" w:cs="Arial" w:eastAsia="Arial" w:hAnsi="Arial"/>
+                <w:rtl w:val="0"/>
+              </w:rPr>
+              <w:t xml:space="preserve">4</w:t>
             </w:r>
           </w:p>
         </w:tc>
@@ -4408,7 +4894,7 @@
               <w:rPr>
                 <w:rtl w:val="0"/>
               </w:rPr>
-              <w:t xml:space="preserve">ongoing</w:t>
+              <w:t xml:space="preserve">ongoing:amber</w:t>
             </w:r>
           </w:p>
         </w:tc>

</xml_diff>